<commit_message>
revise doc: add visual image of aggregation
</commit_message>
<xml_diff>
--- a/doc/アンモニア部門追加documentation.docx
+++ b/doc/アンモニア部門追加documentation.docx
@@ -1567,9 +1567,6 @@
                 <w:ilvl w:val="0"/>
                 <w:numId w:val="17"/>
               </w:numPr>
-              <w:rPr>
-                <w:rFonts w:hint="eastAsia"/>
-              </w:rPr>
             </w:pPr>
             <w:r>
               <w:rPr>
@@ -4459,7 +4456,39 @@
         <w:rPr>
           <w:rFonts w:hint="eastAsia"/>
         </w:rPr>
-        <w:t>※ただし、このファイルだけはsubmoduleなので、mainブランチから切って別ブランチで一時的に作業するなどの工夫が必要。詳しくは藤森さんに要確認。</w:t>
+        <w:t>※ただし、このファイルだけはsubmoduleなので、mainブランチから切って別ブランチで一時的に作業するなどの工夫が必要。</w:t>
+      </w:r>
+      <w:r>
+        <w:rPr>
+          <w:rFonts w:hint="eastAsia"/>
+        </w:rPr>
+        <w:t>今回は、</w:t>
+      </w:r>
+      <w:proofErr w:type="spellStart"/>
+      <w:r>
+        <w:rPr>
+          <w:rFonts w:hint="eastAsia"/>
+        </w:rPr>
+        <w:t>IAMCVariableChange</w:t>
+      </w:r>
+      <w:proofErr w:type="spellEnd"/>
+      <w:r>
+        <w:rPr>
+          <w:rFonts w:hint="eastAsia"/>
+        </w:rPr>
+        <w:t>をforkしてきてそこに完成した</w:t>
+      </w:r>
+      <w:r>
+        <w:rPr>
+          <w:rFonts w:hint="eastAsia"/>
+        </w:rPr>
+        <w:t>IAMCTemplate.txt</w:t>
+      </w:r>
+      <w:r>
+        <w:rPr>
+          <w:rFonts w:hint="eastAsia"/>
+        </w:rPr>
+        <w:t>を張り付けてcommit-pushした。そうすればpull requestをせずとも他の人も見ることができる。おそらくこれが一番安全なので推奨。</w:t>
       </w:r>
     </w:p>
     <w:p>
@@ -5345,10 +5374,177 @@
         </w:rPr>
       </w:pPr>
     </w:p>
-    <w:p/>
+    <w:p>
+      <w:pPr>
+        <w:rPr>
+          <w:color w:val="EE0000"/>
+          <w:lang w:val="es-ES"/>
+        </w:rPr>
+      </w:pPr>
+      <w:r>
+        <w:rPr>
+          <w:rFonts w:hint="eastAsia"/>
+          <w:color w:val="EE0000"/>
+          <w:lang w:val="es-ES"/>
+        </w:rPr>
+        <w:t>〇2020/02/03追記</w:t>
+      </w:r>
+    </w:p>
+    <w:p>
+      <w:pPr>
+        <w:rPr>
+          <w:lang w:val="es-ES"/>
+        </w:rPr>
+      </w:pPr>
+      <w:r>
+        <w:rPr>
+          <w:rFonts w:hint="eastAsia"/>
+          <w:lang w:val="es-ES"/>
+        </w:rPr>
+        <w:t>新たに追加した変数名はAmmから</w:t>
+      </w:r>
+      <w:r>
+        <w:rPr>
+          <w:rFonts w:hint="eastAsia"/>
+          <w:color w:val="EE0000"/>
+          <w:lang w:val="es-ES"/>
+        </w:rPr>
+        <w:t>Hyd_Amm</w:t>
+      </w:r>
+      <w:r>
+        <w:rPr>
+          <w:rFonts w:hint="eastAsia"/>
+          <w:lang w:val="es-ES"/>
+        </w:rPr>
+        <w:t>に変更。</w:t>
+      </w:r>
+      <w:r>
+        <w:rPr>
+          <w:rFonts w:hint="eastAsia"/>
+          <w:lang w:val="es-ES"/>
+        </w:rPr>
+        <w:t>それに伴い、新たにHyd_Ammと追加した変数にに対応する水素の変数については</w:t>
+      </w:r>
+      <w:r>
+        <w:rPr>
+          <w:rFonts w:hint="eastAsia"/>
+          <w:color w:val="EE0000"/>
+          <w:lang w:val="es-ES"/>
+        </w:rPr>
+        <w:t>Hyd_Hyd</w:t>
+      </w:r>
+      <w:r>
+        <w:rPr>
+          <w:rFonts w:hint="eastAsia"/>
+          <w:lang w:val="es-ES"/>
+        </w:rPr>
+        <w:t>に変更。</w:t>
+      </w:r>
+    </w:p>
+    <w:p>
+      <w:pPr>
+        <w:rPr>
+          <w:rFonts w:hint="eastAsia"/>
+          <w:lang w:val="es-ES"/>
+        </w:rPr>
+      </w:pPr>
+      <w:r>
+        <w:rPr>
+          <w:rFonts w:hint="eastAsia"/>
+          <w:lang w:val="es-ES"/>
+        </w:rPr>
+        <w:t>作業内容自体は、IAMCTemplate.txtを修正し、mapping、aggregationを修正するだけだが、Fin_Ene系統がかなり煩雑なmappingになっているので、次ページに概要を示す。</w:t>
+      </w:r>
+    </w:p>
+    <w:p>
+      <w:pPr>
+        <w:rPr>
+          <w:lang w:val="es-ES"/>
+        </w:rPr>
+      </w:pPr>
+      <w:r>
+        <w:rPr>
+          <w:lang w:val="es-ES"/>
+        </w:rPr>
+        <w:br w:type="page"/>
+      </w:r>
+    </w:p>
+    <w:p>
+      <w:pPr>
+        <w:rPr>
+          <w:lang w:val="es-ES"/>
+        </w:rPr>
+        <w:sectPr>
+          <w:pgSz w:w="11906" w:h="16838"/>
+          <w:pgMar w:top="1985" w:right="1701" w:bottom="1701" w:left="1701" w:header="851" w:footer="992" w:gutter="0"/>
+          <w:cols w:space="425"/>
+          <w:docGrid w:type="lines" w:linePitch="360"/>
+        </w:sectPr>
+      </w:pPr>
+    </w:p>
+    <w:p>
+      <w:r>
+        <w:lastRenderedPageBreak/>
+        <w:drawing>
+          <wp:inline distT="0" distB="0" distL="0" distR="0" wp14:anchorId="340FDA46" wp14:editId="42ABBF88">
+            <wp:extent cx="8361048" cy="4587857"/>
+            <wp:effectExtent l="0" t="0" r="1905" b="3810"/>
+            <wp:docPr id="299921945" name="図 3" descr="ダイアグラム&#10;&#10;AI 生成コンテンツは誤りを含む可能性があります。"/>
+            <wp:cNvGraphicFramePr>
+              <a:graphicFrameLocks xmlns:a="http://schemas.openxmlformats.org/drawingml/2006/main" noChangeAspect="1"/>
+            </wp:cNvGraphicFramePr>
+            <a:graphic xmlns:a="http://schemas.openxmlformats.org/drawingml/2006/main">
+              <a:graphicData uri="http://schemas.openxmlformats.org/drawingml/2006/picture">
+                <pic:pic xmlns:pic="http://schemas.openxmlformats.org/drawingml/2006/picture">
+                  <pic:nvPicPr>
+                    <pic:cNvPr id="299921945" name="図 3" descr="ダイアグラム&#10;&#10;AI 生成コンテンツは誤りを含む可能性があります。"/>
+                    <pic:cNvPicPr>
+                      <a:picLocks noChangeAspect="1" noChangeArrowheads="1"/>
+                    </pic:cNvPicPr>
+                  </pic:nvPicPr>
+                  <pic:blipFill>
+                    <a:blip r:embed="rId11" cstate="print">
+                      <a:extLst>
+                        <a:ext uri="{28A0092B-C50C-407E-A947-70E740481C1C}">
+                          <a14:useLocalDpi xmlns:a14="http://schemas.microsoft.com/office/drawing/2010/main" val="0"/>
+                        </a:ext>
+                      </a:extLst>
+                    </a:blip>
+                    <a:srcRect/>
+                    <a:stretch>
+                      <a:fillRect/>
+                    </a:stretch>
+                  </pic:blipFill>
+                  <pic:spPr bwMode="auto">
+                    <a:xfrm>
+                      <a:off x="0" y="0"/>
+                      <a:ext cx="8385683" cy="4601375"/>
+                    </a:xfrm>
+                    <a:prstGeom prst="rect">
+                      <a:avLst/>
+                    </a:prstGeom>
+                    <a:noFill/>
+                    <a:ln>
+                      <a:noFill/>
+                    </a:ln>
+                  </pic:spPr>
+                </pic:pic>
+              </a:graphicData>
+            </a:graphic>
+          </wp:inline>
+        </w:drawing>
+      </w:r>
+    </w:p>
+    <w:p>
+      <w:pPr>
+        <w:rPr>
+          <w:rFonts w:hint="eastAsia"/>
+        </w:rPr>
+      </w:pPr>
+    </w:p>
     <w:sectPr>
-      <w:pgSz w:w="11906" w:h="16838"/>
-      <w:pgMar w:top="1985" w:right="1701" w:bottom="1701" w:left="1701" w:header="851" w:footer="992" w:gutter="0"/>
+      <w:pgSz w:w="16838" w:h="11906" w:orient="landscape"/>
+      <w:pgMar w:top="1701" w:right="1985" w:bottom="1701" w:left="1701" w:header="851" w:footer="992" w:gutter="0"/>
       <w:cols w:space="425"/>
       <w:docGrid w:type="lines" w:linePitch="360"/>
     </w:sectPr>
@@ -5429,7 +5625,7 @@
         <v:path o:extrusionok="f" gradientshapeok="t" o:connecttype="rect"/>
         <o:lock v:ext="edit" aspectratio="t"/>
       </v:shapetype>
-      <v:shape id="_x0000_i1025" type="#_x0000_t75" style="width:11.25pt;height:11.25pt" o:bullet="t">
+      <v:shape id="_x0000_i1025" type="#_x0000_t75" style="width:11.65pt;height:11.65pt" o:bullet="t">
         <v:imagedata r:id="rId1" o:title="msoCDC2"/>
       </v:shape>
     </w:pict>
@@ -8863,7 +9059,6 @@
   <w:style w:type="character" w:default="1" w:styleId="a0">
     <w:name w:val="Default Paragraph Font"/>
     <w:uiPriority w:val="1"/>
-    <w:semiHidden/>
     <w:unhideWhenUsed/>
   </w:style>
   <w:style w:type="table" w:default="1" w:styleId="a1">

</xml_diff>